<commit_message>
Adding Lab Project Folder
</commit_message>
<xml_diff>
--- a/MECN4020/Risk Register/risk register.docx
+++ b/MECN4020/Risk Register/risk register.docx
@@ -40,28 +40,37 @@
     <w:tbl>
       <w:tblPr>
         <w:tblStyle w:val="TableGrid"/>
-        <w:tblW w:w="10463" w:type="dxa"/>
+        <w:tblW w:w="9355" w:type="dxa"/>
         <w:tblInd w:w="720" w:type="dxa"/>
         <w:tblLook w:val="04A0" w:firstRow="1" w:lastRow="0" w:firstColumn="1" w:lastColumn="0" w:noHBand="0" w:noVBand="1"/>
       </w:tblPr>
       <w:tblGrid>
-        <w:gridCol w:w="6502"/>
-        <w:gridCol w:w="1612"/>
-        <w:gridCol w:w="595"/>
-        <w:gridCol w:w="1754"/>
+        <w:gridCol w:w="3505"/>
+        <w:gridCol w:w="1980"/>
+        <w:gridCol w:w="630"/>
+        <w:gridCol w:w="3240"/>
       </w:tblGrid>
       <w:tr>
         <w:trPr>
           <w:gridAfter w:val="3"/>
-          <w:wAfter w:w="3961" w:type="dxa"/>
+          <w:wAfter w:w="5850" w:type="dxa"/>
         </w:trPr>
         <w:tc>
           <w:tcPr>
-            <w:tcW w:w="6502" w:type="dxa"/>
-          </w:tcPr>
-          <w:p>
-            <w:r>
-              <w:t xml:space="preserve">                          Rating of Seriousness and Likehood for individual work</w:t>
+            <w:tcW w:w="3505" w:type="dxa"/>
+          </w:tcPr>
+          <w:p>
+            <w:r>
+              <w:t xml:space="preserve">Rating of </w:t>
+            </w:r>
+            <w:r>
+              <w:t xml:space="preserve">Weightiness </w:t>
+            </w:r>
+            <w:r>
+              <w:t>and Probability</w:t>
+            </w:r>
+            <w:r>
+              <w:t xml:space="preserve"> for individual work</w:t>
             </w:r>
           </w:p>
         </w:tc>
@@ -69,7 +78,7 @@
       <w:tr>
         <w:tc>
           <w:tcPr>
-            <w:tcW w:w="6502" w:type="dxa"/>
+            <w:tcW w:w="3505" w:type="dxa"/>
           </w:tcPr>
           <w:p>
             <w:r>
@@ -79,7 +88,7 @@
         </w:tc>
         <w:tc>
           <w:tcPr>
-            <w:tcW w:w="1612" w:type="dxa"/>
+            <w:tcW w:w="1980" w:type="dxa"/>
           </w:tcPr>
           <w:p>
             <w:r>
@@ -89,7 +98,7 @@
         </w:tc>
         <w:tc>
           <w:tcPr>
-            <w:tcW w:w="595" w:type="dxa"/>
+            <w:tcW w:w="630" w:type="dxa"/>
           </w:tcPr>
           <w:p>
             <w:r>
@@ -99,7 +108,7 @@
         </w:tc>
         <w:tc>
           <w:tcPr>
-            <w:tcW w:w="1754" w:type="dxa"/>
+            <w:tcW w:w="3240" w:type="dxa"/>
           </w:tcPr>
           <w:p>
             <w:r>
@@ -109,9 +118,12 @@
         </w:tc>
       </w:tr>
       <w:tr>
-        <w:tc>
-          <w:tcPr>
-            <w:tcW w:w="6502" w:type="dxa"/>
+        <w:trPr>
+          <w:trHeight w:val="386"/>
+        </w:trPr>
+        <w:tc>
+          <w:tcPr>
+            <w:tcW w:w="3505" w:type="dxa"/>
           </w:tcPr>
           <w:p>
             <w:r>
@@ -121,7 +133,7 @@
         </w:tc>
         <w:tc>
           <w:tcPr>
-            <w:tcW w:w="1612" w:type="dxa"/>
+            <w:tcW w:w="1980" w:type="dxa"/>
           </w:tcPr>
           <w:p>
             <w:r>
@@ -131,7 +143,7 @@
         </w:tc>
         <w:tc>
           <w:tcPr>
-            <w:tcW w:w="595" w:type="dxa"/>
+            <w:tcW w:w="630" w:type="dxa"/>
           </w:tcPr>
           <w:p>
             <w:r>
@@ -141,7 +153,7 @@
         </w:tc>
         <w:tc>
           <w:tcPr>
-            <w:tcW w:w="1754" w:type="dxa"/>
+            <w:tcW w:w="3240" w:type="dxa"/>
           </w:tcPr>
           <w:p>
             <w:r>
@@ -153,7 +165,7 @@
       <w:tr>
         <w:tc>
           <w:tcPr>
-            <w:tcW w:w="6502" w:type="dxa"/>
+            <w:tcW w:w="3505" w:type="dxa"/>
           </w:tcPr>
           <w:p>
             <w:r>
@@ -163,7 +175,7 @@
         </w:tc>
         <w:tc>
           <w:tcPr>
-            <w:tcW w:w="1612" w:type="dxa"/>
+            <w:tcW w:w="1980" w:type="dxa"/>
           </w:tcPr>
           <w:p>
             <w:r>
@@ -173,28 +185,21 @@
         </w:tc>
         <w:tc>
           <w:tcPr>
-            <w:tcW w:w="595" w:type="dxa"/>
+            <w:tcW w:w="630" w:type="dxa"/>
           </w:tcPr>
           <w:p/>
         </w:tc>
         <w:tc>
           <w:tcPr>
-            <w:tcW w:w="1754" w:type="dxa"/>
+            <w:tcW w:w="3240" w:type="dxa"/>
           </w:tcPr>
           <w:p/>
         </w:tc>
+        <w:bookmarkStart w:id="0" w:name="_GoBack"/>
+        <w:bookmarkEnd w:id="0"/>
       </w:tr>
     </w:tbl>
-    <w:p>
-      <w:pPr>
-        <w:ind w:left="720"/>
-      </w:pPr>
-    </w:p>
-    <w:p>
-      <w:pPr>
-        <w:ind w:left="720"/>
-      </w:pPr>
-    </w:p>
+    <w:p/>
     <w:tbl>
       <w:tblPr>
         <w:tblStyle w:val="TableGrid"/>
@@ -218,7 +223,13 @@
           </w:tcPr>
           <w:p>
             <w:r>
-              <w:t xml:space="preserve">                         Grade: Combination of seriousness and likelihood effect                            </w:t>
+              <w:t xml:space="preserve">                         Grade: Combinati</w:t>
+            </w:r>
+            <w:r>
+              <w:t>on of seriousness and Probability</w:t>
+            </w:r>
+            <w:r>
+              <w:t xml:space="preserve"> effect                            </w:t>
             </w:r>
           </w:p>
         </w:tc>
@@ -240,7 +251,7 @@
               <w:t xml:space="preserve">                                                       </w:t>
             </w:r>
             <w:r>
-              <w:t>Seriousness</w:t>
+              <w:t>Weightiness</w:t>
             </w:r>
           </w:p>
         </w:tc>
@@ -257,7 +268,7 @@
           <w:p/>
           <w:p>
             <w:r>
-              <w:t>likelihood</w:t>
+              <w:t>Probability</w:t>
             </w:r>
           </w:p>
         </w:tc>
@@ -495,6 +506,179 @@
         </w:tc>
       </w:tr>
     </w:tbl>
+    <w:p>
+      <w:pPr>
+        <w:ind w:left="720"/>
+      </w:pPr>
+    </w:p>
+    <w:tbl>
+      <w:tblPr>
+        <w:tblStyle w:val="TableGrid"/>
+        <w:tblW w:w="0" w:type="auto"/>
+        <w:tblInd w:w="720" w:type="dxa"/>
+        <w:tblLook w:val="04A0" w:firstRow="1" w:lastRow="0" w:firstColumn="1" w:lastColumn="0" w:noHBand="0" w:noVBand="1"/>
+      </w:tblPr>
+      <w:tblGrid>
+        <w:gridCol w:w="805"/>
+        <w:gridCol w:w="8550"/>
+      </w:tblGrid>
+      <w:tr>
+        <w:tc>
+          <w:tcPr>
+            <w:tcW w:w="9355" w:type="dxa"/>
+            <w:gridSpan w:val="2"/>
+          </w:tcPr>
+          <w:p>
+            <w:r>
+              <w:t xml:space="preserve">                                      Actions to be taken to counteract the risk grading</w:t>
+            </w:r>
+          </w:p>
+        </w:tc>
+      </w:tr>
+      <w:tr>
+        <w:tc>
+          <w:tcPr>
+            <w:tcW w:w="805" w:type="dxa"/>
+          </w:tcPr>
+          <w:p>
+            <w:r>
+              <w:t>Grade</w:t>
+            </w:r>
+          </w:p>
+        </w:tc>
+        <w:tc>
+          <w:tcPr>
+            <w:tcW w:w="8550" w:type="dxa"/>
+          </w:tcPr>
+          <w:p>
+            <w:r>
+              <w:t>Risk alleviation activities</w:t>
+            </w:r>
+          </w:p>
+        </w:tc>
+      </w:tr>
+      <w:tr>
+        <w:tc>
+          <w:tcPr>
+            <w:tcW w:w="805" w:type="dxa"/>
+          </w:tcPr>
+          <w:p>
+            <w:r>
+              <w:t>A</w:t>
+            </w:r>
+          </w:p>
+        </w:tc>
+        <w:tc>
+          <w:tcPr>
+            <w:tcW w:w="8550" w:type="dxa"/>
+          </w:tcPr>
+          <w:p>
+            <w:r>
+              <w:t>Alleviation activities, to minimize the probability and weightiness, to be noticed and applied rapidly as the project starts.</w:t>
+            </w:r>
+          </w:p>
+        </w:tc>
+      </w:tr>
+      <w:tr>
+        <w:tc>
+          <w:tcPr>
+            <w:tcW w:w="805" w:type="dxa"/>
+          </w:tcPr>
+          <w:p>
+            <w:r>
+              <w:t>B</w:t>
+            </w:r>
+          </w:p>
+        </w:tc>
+        <w:tc>
+          <w:tcPr>
+            <w:tcW w:w="8550" w:type="dxa"/>
+          </w:tcPr>
+          <w:p>
+            <w:r>
+              <w:t>Alleviation activities, to minimize the probability and weightiness, to be noticed</w:t>
+            </w:r>
+            <w:r>
+              <w:t xml:space="preserve"> and suitable activities applied through project implementation.</w:t>
+            </w:r>
+          </w:p>
+        </w:tc>
+      </w:tr>
+      <w:tr>
+        <w:tc>
+          <w:tcPr>
+            <w:tcW w:w="805" w:type="dxa"/>
+          </w:tcPr>
+          <w:p>
+            <w:r>
+              <w:t>C</w:t>
+            </w:r>
+          </w:p>
+        </w:tc>
+        <w:tc>
+          <w:tcPr>
+            <w:tcW w:w="8550" w:type="dxa"/>
+          </w:tcPr>
+          <w:p>
+            <w:r>
+              <w:t>Alleviation activities, to minimize the probability and weightiness, to be noticed</w:t>
+            </w:r>
+            <w:r>
+              <w:t xml:space="preserve"> and charged for possible activities if budget authorizes.</w:t>
+            </w:r>
+          </w:p>
+        </w:tc>
+      </w:tr>
+      <w:tr>
+        <w:tc>
+          <w:tcPr>
+            <w:tcW w:w="805" w:type="dxa"/>
+          </w:tcPr>
+          <w:p>
+            <w:r>
+              <w:t>D</w:t>
+            </w:r>
+          </w:p>
+        </w:tc>
+        <w:tc>
+          <w:tcPr>
+            <w:tcW w:w="8550" w:type="dxa"/>
+          </w:tcPr>
+          <w:p>
+            <w:r>
+              <w:t>To be identified – no encounter is required except when the grading increases with time.</w:t>
+            </w:r>
+          </w:p>
+        </w:tc>
+      </w:tr>
+      <w:tr>
+        <w:tc>
+          <w:tcPr>
+            <w:tcW w:w="805" w:type="dxa"/>
+          </w:tcPr>
+          <w:p>
+            <w:r>
+              <w:t>N</w:t>
+            </w:r>
+          </w:p>
+        </w:tc>
+        <w:tc>
+          <w:tcPr>
+            <w:tcW w:w="8550" w:type="dxa"/>
+          </w:tcPr>
+          <w:p>
+            <w:r>
+              <w:t>To be identified – no encounter is required except when the grading increases with time.</w:t>
+            </w:r>
+          </w:p>
+        </w:tc>
+      </w:tr>
+    </w:tbl>
+    <w:p>
+      <w:pPr>
+        <w:ind w:left="720"/>
+      </w:pPr>
+    </w:p>
     <w:p>
       <w:pPr>
         <w:ind w:left="720"/>
@@ -574,7 +758,7 @@
               <w:rPr>
                 <w:b/>
               </w:rPr>
-              <w:t>likelihood</w:t>
+              <w:t>Probability</w:t>
             </w:r>
           </w:p>
         </w:tc>
@@ -594,7 +778,7 @@
               <w:rPr>
                 <w:b/>
               </w:rPr>
-              <w:t>Seriousness</w:t>
+              <w:t>Weightiness</w:t>
             </w:r>
           </w:p>
         </w:tc>
@@ -1048,7 +1232,6 @@
           </w:tcPr>
           <w:p>
             <w:r>
-              <w:lastRenderedPageBreak/>
               <w:t>4</w:t>
             </w:r>
           </w:p>
@@ -1477,10 +1660,7 @@
           <w:tcPr>
             <w:tcW w:w="1980" w:type="dxa"/>
           </w:tcPr>
-          <w:p>
-            <w:bookmarkStart w:id="0" w:name="_GoBack"/>
-            <w:bookmarkEnd w:id="0"/>
-          </w:p>
+          <w:p/>
         </w:tc>
         <w:tc>
           <w:tcPr>

</xml_diff>